<commit_message>
potential data sources updated
</commit_message>
<xml_diff>
--- a/Project 2 Proposal.docx
+++ b/Project 2 Proposal.docx
@@ -51,15 +51,6 @@
       <w:pPr>
         <w:rPr>
           <w:rFonts w:ascii="Arial" w:eastAsia="Times New Roman" w:hAnsi="Arial" w:cs="Arial"/>
-          <w:color w:val="333333"/>
-          <w:sz w:val="32"/>
-          <w:szCs w:val="32"/>
-          <w:lang w:val="en-US"/>
-        </w:rPr>
-      </w:pPr>
-      <w:r>
-        <w:rPr>
-          <w:rFonts w:ascii="Arial" w:eastAsia="Times New Roman" w:hAnsi="Arial" w:cs="Arial"/>
           <w:b/>
           <w:bCs/>
           <w:color w:val="333333"/>
@@ -67,17 +58,39 @@
           <w:szCs w:val="32"/>
           <w:lang w:val="en-US"/>
         </w:rPr>
-        <w:t>Goal:</w:t>
-      </w:r>
-      <w:r>
-        <w:rPr>
-          <w:rFonts w:ascii="Arial" w:eastAsia="Times New Roman" w:hAnsi="Arial" w:cs="Arial"/>
-          <w:color w:val="333333"/>
-          <w:sz w:val="32"/>
-          <w:szCs w:val="32"/>
-          <w:lang w:val="en-US"/>
-        </w:rPr>
-        <w:t xml:space="preserve"> Analyze the pattern of and demographic characteristics of immigration in the US</w:t>
+      </w:pPr>
+      <w:r>
+        <w:rPr>
+          <w:rFonts w:ascii="Arial" w:eastAsia="Times New Roman" w:hAnsi="Arial" w:cs="Arial"/>
+          <w:b/>
+          <w:bCs/>
+          <w:color w:val="333333"/>
+          <w:sz w:val="32"/>
+          <w:szCs w:val="32"/>
+          <w:lang w:val="en-US"/>
+        </w:rPr>
+        <w:t>Goal</w:t>
+      </w:r>
+    </w:p>
+    <w:p>
+      <w:pPr>
+        <w:rPr>
+          <w:rFonts w:ascii="Arial" w:eastAsia="Times New Roman" w:hAnsi="Arial" w:cs="Arial"/>
+          <w:color w:val="333333"/>
+          <w:sz w:val="32"/>
+          <w:szCs w:val="32"/>
+          <w:lang w:val="en-US"/>
+        </w:rPr>
+      </w:pPr>
+      <w:r>
+        <w:rPr>
+          <w:rFonts w:ascii="Arial" w:eastAsia="Times New Roman" w:hAnsi="Arial" w:cs="Arial"/>
+          <w:color w:val="333333"/>
+          <w:sz w:val="32"/>
+          <w:szCs w:val="32"/>
+          <w:lang w:val="en-US"/>
+        </w:rPr>
+        <w:t>Analyze the pattern of and demographic characteristics of immigration in the US</w:t>
       </w:r>
     </w:p>
     <w:p>
@@ -105,15 +118,19 @@
       <w:pPr>
         <w:rPr>
           <w:rFonts w:ascii="Arial" w:eastAsia="Times New Roman" w:hAnsi="Arial" w:cs="Arial"/>
-          <w:color w:val="333333"/>
-          <w:sz w:val="32"/>
-          <w:szCs w:val="32"/>
-          <w:lang w:val="en-US"/>
-        </w:rPr>
-      </w:pPr>
-      <w:r>
-        <w:rPr>
-          <w:rFonts w:ascii="Arial" w:eastAsia="Times New Roman" w:hAnsi="Arial" w:cs="Arial"/>
+          <w:b/>
+          <w:bCs/>
+          <w:color w:val="333333"/>
+          <w:sz w:val="32"/>
+          <w:szCs w:val="32"/>
+          <w:lang w:val="en-US"/>
+        </w:rPr>
+      </w:pPr>
+      <w:r>
+        <w:rPr>
+          <w:rFonts w:ascii="Arial" w:eastAsia="Times New Roman" w:hAnsi="Arial" w:cs="Arial"/>
+          <w:b/>
+          <w:bCs/>
           <w:color w:val="333333"/>
           <w:sz w:val="32"/>
           <w:szCs w:val="32"/>
@@ -271,15 +288,19 @@
       <w:pPr>
         <w:rPr>
           <w:rFonts w:ascii="Arial" w:eastAsia="Times New Roman" w:hAnsi="Arial" w:cs="Arial"/>
-          <w:color w:val="333333"/>
-          <w:sz w:val="32"/>
-          <w:szCs w:val="32"/>
-          <w:lang w:val="en-US"/>
-        </w:rPr>
-      </w:pPr>
-      <w:r>
-        <w:rPr>
-          <w:rFonts w:ascii="Arial" w:eastAsia="Times New Roman" w:hAnsi="Arial" w:cs="Arial"/>
+          <w:b/>
+          <w:bCs/>
+          <w:color w:val="333333"/>
+          <w:sz w:val="32"/>
+          <w:szCs w:val="32"/>
+          <w:lang w:val="en-US"/>
+        </w:rPr>
+      </w:pPr>
+      <w:r>
+        <w:rPr>
+          <w:rFonts w:ascii="Arial" w:eastAsia="Times New Roman" w:hAnsi="Arial" w:cs="Arial"/>
+          <w:b/>
+          <w:bCs/>
           <w:color w:val="333333"/>
           <w:sz w:val="32"/>
           <w:szCs w:val="32"/>
@@ -381,15 +402,19 @@
       <w:pPr>
         <w:rPr>
           <w:rFonts w:ascii="Arial" w:eastAsia="Times New Roman" w:hAnsi="Arial" w:cs="Arial"/>
-          <w:color w:val="333333"/>
-          <w:sz w:val="32"/>
-          <w:szCs w:val="32"/>
-          <w:lang w:val="en-US"/>
-        </w:rPr>
-      </w:pPr>
-      <w:r>
-        <w:rPr>
-          <w:rFonts w:ascii="Arial" w:eastAsia="Times New Roman" w:hAnsi="Arial" w:cs="Arial"/>
+          <w:b/>
+          <w:bCs/>
+          <w:color w:val="333333"/>
+          <w:sz w:val="32"/>
+          <w:szCs w:val="32"/>
+          <w:lang w:val="en-US"/>
+        </w:rPr>
+      </w:pPr>
+      <w:r>
+        <w:rPr>
+          <w:rFonts w:ascii="Arial" w:eastAsia="Times New Roman" w:hAnsi="Arial" w:cs="Arial"/>
+          <w:b/>
+          <w:bCs/>
           <w:color w:val="333333"/>
           <w:sz w:val="32"/>
           <w:szCs w:val="32"/>
@@ -397,17 +422,6 @@
         </w:rPr>
         <w:t>Approach</w:t>
       </w:r>
-    </w:p>
-    <w:p>
-      <w:pPr>
-        <w:rPr>
-          <w:rFonts w:ascii="Arial" w:eastAsia="Times New Roman" w:hAnsi="Arial" w:cs="Arial"/>
-          <w:color w:val="333333"/>
-          <w:sz w:val="32"/>
-          <w:szCs w:val="32"/>
-          <w:lang w:val="en-US"/>
-        </w:rPr>
-      </w:pPr>
     </w:p>
     <w:p>
       <w:pPr>
@@ -1265,8 +1279,30 @@
         </w:drawing>
       </w:r>
     </w:p>
-    <w:p>
-      <w:r>
+    <w:p/>
+    <w:p/>
+    <w:p/>
+    <w:p/>
+    <w:p/>
+    <w:p/>
+    <w:p/>
+    <w:p>
+      <w:pPr>
+        <w:rPr>
+          <w:b/>
+          <w:bCs/>
+          <w:sz w:val="32"/>
+          <w:szCs w:val="32"/>
+        </w:rPr>
+      </w:pPr>
+      <w:r>
+        <w:rPr>
+          <w:b/>
+          <w:bCs/>
+          <w:sz w:val="32"/>
+          <w:szCs w:val="32"/>
+        </w:rPr>
+        <w:lastRenderedPageBreak/>
         <w:t>Data Sources</w:t>
       </w:r>
     </w:p>
@@ -1304,8 +1340,55 @@
       </w:hyperlink>
     </w:p>
     <w:p/>
+    <w:p>
+      <w:hyperlink r:id="rId12" w:history="1">
+        <w:r>
+          <w:rPr>
+            <w:rStyle w:val="Hyperlink"/>
+          </w:rPr>
+          <w:t>https://www.dhs.gov/immigration-statistics</w:t>
+        </w:r>
+      </w:hyperlink>
+    </w:p>
+    <w:p/>
+    <w:p>
+      <w:hyperlink r:id="rId13" w:history="1">
+        <w:r>
+          <w:rPr>
+            <w:rStyle w:val="Hyperlink"/>
+          </w:rPr>
+          <w:t>https://www.census.gov/topics/population/foreign-born.html</w:t>
+        </w:r>
+      </w:hyperlink>
+    </w:p>
+    <w:p/>
+    <w:p>
+      <w:hyperlink r:id="rId14" w:history="1">
+        <w:r>
+          <w:rPr>
+            <w:rStyle w:val="Hyperlink"/>
+          </w:rPr>
+          <w:t>https://usa.ipums.org/usa/</w:t>
+        </w:r>
+      </w:hyperlink>
+    </w:p>
+    <w:p/>
+    <w:p>
+      <w:hyperlink r:id="rId15" w:history="1">
+        <w:r>
+          <w:rPr>
+            <w:rStyle w:val="Hyperlink"/>
+          </w:rPr>
+          <w:t>https://www.pewresearch.org/fact-tank/2020/08/20/key-findings-about-u-s-immigrants/</w:t>
+        </w:r>
+      </w:hyperlink>
+      <w:r>
+        <w:t xml:space="preserve"> (this shows data sources used by Pew Research for its immigration analyses.</w:t>
+      </w:r>
+    </w:p>
+    <w:p/>
     <w:sectPr>
-      <w:headerReference w:type="default" r:id="rId12"/>
+      <w:headerReference w:type="default" r:id="rId16"/>
       <w:pgSz w:w="12240" w:h="15840"/>
       <w:pgMar w:top="1440" w:right="1440" w:bottom="1440" w:left="1440" w:header="720" w:footer="720" w:gutter="0"/>
       <w:cols w:space="720"/>

</xml_diff>